<commit_message>
Edits Gang of Four Document gof.docx
</commit_message>
<xml_diff>
--- a/Milestones/374Milestone/Milestone5/GoF.docx
+++ b/Milestones/374Milestone/Milestone5/GoF.docx
@@ -19,7 +19,13 @@
     </w:p>
     <w:p>
       <w:r>
-        <w:t xml:space="preserve">Our system scrapes information from the school website and displays this information in a suitable format. These information types are encapsulated in Adapter classes, whose naming scheme come from the domain model, such as Student, Faculty, and Class. These classes are Adapters because they adapt the raw data brought in from the website into a class with attributes, which </w:t>
+        <w:t>Our system scrapes information from the school website and displays this information in a suitable format. These information types are encapsulated in Adapter classes, whose naming scheme come</w:t>
+      </w:r>
+      <w:r>
+        <w:t>s</w:t>
+      </w:r>
+      <w:r>
+        <w:t xml:space="preserve"> from the domain model, such as Student, Faculty, and Class. These classes are Adapters because they adapt the raw data brought in from the website into a class with attributes, which </w:t>
       </w:r>
       <w:r>
         <w:t>can be manipulated easier in the domain.</w:t>
@@ -27,33 +33,22 @@
     </w:p>
     <w:p>
       <w:r>
-        <w:t>Below is a communication diagram that shows how the Adapter classes are created. The system enters a specific url code to the Schedule Lookup page and the data is sent to the Factory, which then parses the information and sends it to the corresponding classes. An intermediate step is used for the Students and the Faculty as they are both a type of Person, and the data they are fed are similar in structure.</w:t>
-      </w:r>
-    </w:p>
-    <w:p>
-      <w:pPr>
-        <w:rPr>
-          <w:sz w:val="28"/>
-          <w:u w:val="single"/>
-        </w:rPr>
-      </w:pPr>
-      <w:r>
         <w:rPr>
           <w:noProof/>
         </w:rPr>
         <w:drawing>
-          <wp:anchor distT="0" distB="0" distL="114300" distR="114300" simplePos="0" relativeHeight="251661312" behindDoc="0" locked="0" layoutInCell="1" allowOverlap="1" wp14:anchorId="4F9D0FD1" wp14:editId="57749CC7">
-            <wp:simplePos x="914400" y="3683000"/>
+          <wp:anchor distT="0" distB="0" distL="114300" distR="114300" simplePos="0" relativeHeight="251665408" behindDoc="0" locked="0" layoutInCell="1" allowOverlap="1" wp14:anchorId="4DF31848" wp14:editId="01F773AD">
+            <wp:simplePos x="0" y="0"/>
             <wp:positionH relativeFrom="margin">
-              <wp:align>center</wp:align>
+              <wp:posOffset>336550</wp:posOffset>
             </wp:positionH>
             <wp:positionV relativeFrom="margin">
-              <wp:align>center</wp:align>
+              <wp:posOffset>1621155</wp:posOffset>
             </wp:positionV>
-            <wp:extent cx="4107815" cy="3004185"/>
-            <wp:effectExtent l="0" t="0" r="6985" b="5715"/>
+            <wp:extent cx="5172075" cy="2834640"/>
+            <wp:effectExtent l="0" t="0" r="9525" b="3810"/>
             <wp:wrapSquare wrapText="bothSides"/>
-            <wp:docPr id="1" name="Picture 1"/>
+            <wp:docPr id="4" name="Picture 4"/>
             <wp:cNvGraphicFramePr>
               <a:graphicFrameLocks xmlns:a="http://schemas.openxmlformats.org/drawingml/2006/main" noChangeAspect="1"/>
             </wp:cNvGraphicFramePr>
@@ -79,7 +74,7 @@
                   <pic:spPr>
                     <a:xfrm>
                       <a:off x="0" y="0"/>
-                      <a:ext cx="4104430" cy="3002001"/>
+                      <a:ext cx="5172075" cy="2834640"/>
                     </a:xfrm>
                     <a:prstGeom prst="rect">
                       <a:avLst/>
@@ -129,72 +124,6 @@
           <w:u w:val="single"/>
         </w:rPr>
       </w:pPr>
-    </w:p>
-    <w:p>
-      <w:pPr>
-        <w:rPr>
-          <w:sz w:val="28"/>
-          <w:u w:val="single"/>
-        </w:rPr>
-      </w:pPr>
-    </w:p>
-    <w:p>
-      <w:pPr>
-        <w:rPr>
-          <w:sz w:val="28"/>
-          <w:u w:val="single"/>
-        </w:rPr>
-      </w:pPr>
-    </w:p>
-    <w:p>
-      <w:pPr>
-        <w:rPr>
-          <w:sz w:val="28"/>
-          <w:u w:val="single"/>
-        </w:rPr>
-      </w:pPr>
-    </w:p>
-    <w:p>
-      <w:pPr>
-        <w:rPr>
-          <w:sz w:val="28"/>
-          <w:u w:val="single"/>
-        </w:rPr>
-      </w:pPr>
-    </w:p>
-    <w:p>
-      <w:pPr>
-        <w:rPr>
-          <w:sz w:val="28"/>
-          <w:u w:val="single"/>
-        </w:rPr>
-      </w:pPr>
-      <w:r>
-        <w:rPr>
-          <w:sz w:val="28"/>
-          <w:u w:val="single"/>
-        </w:rPr>
-        <w:t>Singleton</w:t>
-      </w:r>
-    </w:p>
-    <w:p>
-      <w:r>
-        <w:t>A Singleton class is a class where there is only one instance of it in the entire design model. The Abstract Factory used in the parsing of the web page is a Singleton, since only one instance is needed to parse the information.</w:t>
-      </w:r>
-    </w:p>
-    <w:p>
-      <w:r>
-        <w:t>As shown in the above communications diagram, there is a 1 in the upper right hand corner of the Factory classes. This indicates that there is only once instance of these classes in the domain model.</w:t>
-      </w:r>
-    </w:p>
-    <w:p/>
-    <w:p>
-      <w:pPr>
-        <w:rPr>
-          <w:sz w:val="28"/>
-          <w:u w:val="single"/>
-        </w:rPr>
-      </w:pPr>
       <w:r>
         <w:rPr>
           <w:sz w:val="28"/>
@@ -221,13 +150,43 @@
     </w:p>
     <w:p>
       <w:r>
-        <w:t>A Factory is used to receive raw data from the website, parse the information and sent the information to the various model classes</w:t>
+        <w:t>There are various Factories in our design,</w:t>
+      </w:r>
+      <w:r>
+        <w:t xml:space="preserve"> used to receive </w:t>
+      </w:r>
+      <w:r>
+        <w:t xml:space="preserve">and parse </w:t>
+      </w:r>
+      <w:r>
+        <w:t xml:space="preserve">raw data from the website, </w:t>
+      </w:r>
+      <w:r>
+        <w:t xml:space="preserve">and send </w:t>
+      </w:r>
+      <w:r>
+        <w:t>the information to the various model classes</w:t>
       </w:r>
       <w:r>
         <w:t>, such as Student, Faculty and Classes</w:t>
       </w:r>
       <w:r>
-        <w:t xml:space="preserve">. This way, only a single class, namely the Factory, has to deal with html code, </w:t>
+        <w:t xml:space="preserve">. This way, only a </w:t>
+      </w:r>
+      <w:r>
+        <w:t>few</w:t>
+      </w:r>
+      <w:r>
+        <w:t xml:space="preserve"> class</w:t>
+      </w:r>
+      <w:r>
+        <w:t>es have</w:t>
+      </w:r>
+      <w:r>
+        <w:t xml:space="preserve"> to deal with html code, </w:t>
+      </w:r>
+      <w:r>
+        <w:t xml:space="preserve">and </w:t>
       </w:r>
       <w:r>
         <w:t>not the individual model classes.</w:t>
@@ -242,42 +201,71 @@
         <w:t xml:space="preserve">high </w:t>
       </w:r>
       <w:r>
-        <w:t>in the Factory a</w:t>
+        <w:t xml:space="preserve">within </w:t>
+      </w:r>
+      <w:r>
+        <w:t>the Factory a</w:t>
       </w:r>
       <w:r>
         <w:t>nd model classes.</w:t>
       </w:r>
       <w:r>
-        <w:t xml:space="preserve"> There are also factories corresponding to the classes, such as StudentFactory and ClassFactory that further transforms the parsed data received from the Factory and create the corresponding classes.</w:t>
-      </w:r>
-      <w:r>
-        <w:t xml:space="preserve"> We decided to create sub-factories instead of just having a single Factory create all the model classes. This was to keep cohesion on the Factory high, and instead of having to know how to parse the various results into people or classes or schedules, it sends </w:t>
+        <w:t xml:space="preserve"> </w:t>
+      </w:r>
+      <w:r>
+        <w:t xml:space="preserve"> </w:t>
+      </w:r>
+      <w:r>
+        <w:t xml:space="preserve">The abstract factories are the PersonFactory and the Schedule Factory. The </w:t>
+      </w:r>
+      <w:r>
+        <w:t xml:space="preserve">PersonFactory then passes the information to either the StudentFactory or the FacultyFactory, depending on what type the query information is. These sub factories that correspond </w:t>
+      </w:r>
+      <w:r>
+        <w:t xml:space="preserve">to classes, such as </w:t>
+      </w:r>
+      <w:r>
+        <w:t xml:space="preserve">the </w:t>
+      </w:r>
+      <w:r>
+        <w:t>StudentFactory and ClassFactory</w:t>
+      </w:r>
+      <w:r>
+        <w:t xml:space="preserve">, </w:t>
+      </w:r>
+      <w:r>
+        <w:t>further transform the parsed data received and create th</w:t>
+      </w:r>
+      <w:r>
+        <w:t>eir</w:t>
+      </w:r>
+      <w:r>
+        <w:t xml:space="preserve"> corresponding classes.</w:t>
+      </w:r>
+      <w:r>
+        <w:t xml:space="preserve"> We decided to create sub-factories instead of having </w:t>
+      </w:r>
+      <w:r>
+        <w:t>the</w:t>
+      </w:r>
+      <w:r>
+        <w:t xml:space="preserve"> </w:t>
+      </w:r>
+      <w:r>
+        <w:t xml:space="preserve">high level factories </w:t>
+      </w:r>
+      <w:r>
+        <w:t xml:space="preserve">create all the model classes. This was to keep cohesion on the </w:t>
+      </w:r>
+      <w:r>
+        <w:t>factories</w:t>
+      </w:r>
+      <w:r>
+        <w:t xml:space="preserve"> high, and instead of having to know how to parse the various results into people or classes or schedules, it sends </w:t>
       </w:r>
       <w:r>
         <w:t>the information to the specialized factory.</w:t>
       </w:r>
-      <w:bookmarkStart w:id="0" w:name="_GoBack"/>
-      <w:bookmarkEnd w:id="0"/>
-    </w:p>
-    <w:p>
-      <w:r>
-        <w:t xml:space="preserve">Below is a sequence diagram </w:t>
-      </w:r>
-      <w:r>
-        <w:t xml:space="preserve">showing the sequence for searching for a student or a class. The Abstract Factory named Factory </w:t>
-      </w:r>
-      <w:r>
-        <w:t>creates the class factories based on the information it receives from the query, and the class factories then create their</w:t>
-      </w:r>
-      <w:r>
-        <w:t xml:space="preserve"> corresponding </w:t>
-      </w:r>
-      <w:r>
-        <w:t>classes</w:t>
-      </w:r>
-      <w:r>
-        <w:t>.</w:t>
-      </w:r>
     </w:p>
     <w:p>
       <w:r>
@@ -285,18 +273,10 @@
           <w:noProof/>
         </w:rPr>
         <w:drawing>
-          <wp:anchor distT="0" distB="0" distL="114300" distR="114300" simplePos="0" relativeHeight="251662336" behindDoc="0" locked="0" layoutInCell="1" allowOverlap="1">
-            <wp:simplePos x="914400" y="3314700"/>
-            <wp:positionH relativeFrom="margin">
-              <wp:align>center</wp:align>
-            </wp:positionH>
-            <wp:positionV relativeFrom="margin">
-              <wp:align>center</wp:align>
-            </wp:positionV>
-            <wp:extent cx="6717665" cy="1955800"/>
-            <wp:effectExtent l="0" t="0" r="6985" b="6350"/>
-            <wp:wrapSquare wrapText="bothSides"/>
-            <wp:docPr id="7" name="Picture 7"/>
+          <wp:inline distT="0" distB="0" distL="0" distR="0" wp14:anchorId="7F48FC69" wp14:editId="2E083564">
+            <wp:extent cx="5612130" cy="2832735"/>
+            <wp:effectExtent l="0" t="0" r="7620" b="5715"/>
+            <wp:docPr id="1" name="Picture 1"/>
             <wp:cNvGraphicFramePr>
               <a:graphicFrameLocks xmlns:a="http://schemas.openxmlformats.org/drawingml/2006/main" noChangeAspect="1"/>
             </wp:cNvGraphicFramePr>
@@ -308,13 +288,7 @@
                     <pic:cNvPicPr/>
                   </pic:nvPicPr>
                   <pic:blipFill>
-                    <a:blip r:embed="rId6">
-                      <a:extLst>
-                        <a:ext uri="{28A0092B-C50C-407E-A947-70E740481C1C}">
-                          <a14:useLocalDpi xmlns:a14="http://schemas.microsoft.com/office/drawing/2010/main" val="0"/>
-                        </a:ext>
-                      </a:extLst>
-                    </a:blip>
+                    <a:blip r:embed="rId6"/>
                     <a:stretch>
                       <a:fillRect/>
                     </a:stretch>
@@ -322,7 +296,7 @@
                   <pic:spPr>
                     <a:xfrm>
                       <a:off x="0" y="0"/>
-                      <a:ext cx="6717665" cy="1955800"/>
+                      <a:ext cx="5612130" cy="2832735"/>
                     </a:xfrm>
                     <a:prstGeom prst="rect">
                       <a:avLst/>
@@ -331,15 +305,33 @@
                 </pic:pic>
               </a:graphicData>
             </a:graphic>
-          </wp:anchor>
+          </wp:inline>
         </w:drawing>
       </w:r>
     </w:p>
-    <w:p/>
-    <w:p/>
     <w:p>
       <w:r>
         <w:t xml:space="preserve"> </w:t>
+      </w:r>
+    </w:p>
+    <w:p>
+      <w:pPr>
+        <w:rPr>
+          <w:sz w:val="28"/>
+          <w:u w:val="single"/>
+        </w:rPr>
+      </w:pPr>
+      <w:r>
+        <w:rPr>
+          <w:sz w:val="28"/>
+          <w:u w:val="single"/>
+        </w:rPr>
+        <w:t>Singleton</w:t>
+      </w:r>
+    </w:p>
+    <w:p>
+      <w:r>
+        <w:t>A Singleton class is a class where there is only one instance of it in the entire design model. The various factories used in the parsing of the web page are Singletons, since only one instance is needed to parse the information. This design was chosen instead of having a factory created at every query, because it is uncertain how many searches the user may have in the lifetime of the application. If a new factory was created at every search query, then the application would get cluttered with excess and redundant factories very quickly.</w:t>
       </w:r>
     </w:p>
     <w:p/>
@@ -373,6 +365,9 @@
       </w:r>
       <w:r>
         <w:t xml:space="preserve"> In essence, an overlay looks like a normal schedule, except with the possibility for multiple classes to appear in a single time slot.</w:t>
+      </w:r>
+      <w:r>
+        <w:t xml:space="preserve"> Thus, it followed that the overlay should be treated like a single schedule, since like a schedule it is a combination of classes.</w:t>
       </w:r>
     </w:p>
     <w:p>
@@ -480,12 +475,76 @@
     </w:p>
     <w:p>
       <w:r>
-        <w:t>Because of the nature of the iOS environment, all of the View Controller classes are Observers, since they are constantly listening for an input from the user, namely a touch on the screen. The response action is dependent on where and how the user touches the screen, such as touching a button, or dragging their finger across the screen in a scrolling manner.</w:t>
-      </w:r>
-    </w:p>
-    <w:p>
-      <w:r>
-        <w:t>All of the classes in the view architectural layer – ScheduleView, OverlayView, SearchView, FavoritesView, CourseView, SettingsView, and PersonInfoView are observers. They correspond to various views the user of the application would see.</w:t>
+        <w:t>Because of the nature of the iOS environment, all of the View classes are Observers, since they are constantly listening for an input from the user, namely a touch on the screen. The response action is dependent on where and how the user touches the screen, such as touching a button, or dragging their finger across the screen in a scrolling manner.</w:t>
+      </w:r>
+    </w:p>
+    <w:p>
+      <w:r>
+        <w:t xml:space="preserve">All of the classes in the view architectural layer – ScheduleView, OverlayView, SearchView, FavoritesView, CourseView, SettingsView, and PersonInfoView are observers. They correspond to </w:t>
+      </w:r>
+      <w:r>
+        <w:t xml:space="preserve">all of the </w:t>
+      </w:r>
+      <w:bookmarkStart w:id="0" w:name="_GoBack"/>
+      <w:bookmarkEnd w:id="0"/>
+      <w:r>
+        <w:t>various views the user of the application would see.</w:t>
+      </w:r>
+    </w:p>
+    <w:p>
+      <w:r>
+        <w:rPr>
+          <w:noProof/>
+        </w:rPr>
+        <w:drawing>
+          <wp:anchor distT="0" distB="0" distL="114300" distR="114300" simplePos="0" relativeHeight="251664384" behindDoc="0" locked="0" layoutInCell="1" allowOverlap="1">
+            <wp:simplePos x="914400" y="2914650"/>
+            <wp:positionH relativeFrom="margin">
+              <wp:align>center</wp:align>
+            </wp:positionH>
+            <wp:positionV relativeFrom="margin">
+              <wp:align>center</wp:align>
+            </wp:positionV>
+            <wp:extent cx="4015740" cy="3322320"/>
+            <wp:effectExtent l="0" t="0" r="3810" b="0"/>
+            <wp:wrapSquare wrapText="bothSides"/>
+            <wp:docPr id="2" name="Picture 2"/>
+            <wp:cNvGraphicFramePr>
+              <a:graphicFrameLocks xmlns:a="http://schemas.openxmlformats.org/drawingml/2006/main" noChangeAspect="1"/>
+            </wp:cNvGraphicFramePr>
+            <a:graphic xmlns:a="http://schemas.openxmlformats.org/drawingml/2006/main">
+              <a:graphicData uri="http://schemas.openxmlformats.org/drawingml/2006/picture">
+                <pic:pic xmlns:pic="http://schemas.openxmlformats.org/drawingml/2006/picture">
+                  <pic:nvPicPr>
+                    <pic:cNvPr id="0" name=""/>
+                    <pic:cNvPicPr/>
+                  </pic:nvPicPr>
+                  <pic:blipFill>
+                    <a:blip r:embed="rId8">
+                      <a:extLst>
+                        <a:ext uri="{28A0092B-C50C-407E-A947-70E740481C1C}">
+                          <a14:useLocalDpi xmlns:a14="http://schemas.microsoft.com/office/drawing/2010/main" val="0"/>
+                        </a:ext>
+                      </a:extLst>
+                    </a:blip>
+                    <a:stretch>
+                      <a:fillRect/>
+                    </a:stretch>
+                  </pic:blipFill>
+                  <pic:spPr>
+                    <a:xfrm>
+                      <a:off x="0" y="0"/>
+                      <a:ext cx="4015740" cy="3322320"/>
+                    </a:xfrm>
+                    <a:prstGeom prst="rect">
+                      <a:avLst/>
+                    </a:prstGeom>
+                  </pic:spPr>
+                </pic:pic>
+              </a:graphicData>
+            </a:graphic>
+          </wp:anchor>
+        </w:drawing>
       </w:r>
     </w:p>
     <w:sectPr>

</xml_diff>

<commit_message>
Edit Gang of Four document. Revised Version.
</commit_message>
<xml_diff>
--- a/Milestones/374Milestone/Milestone5/GoF.docx
+++ b/Milestones/374Milestone/Milestone5/GoF.docx
@@ -19,7 +19,15 @@
     </w:p>
     <w:p>
       <w:r>
-        <w:t>Our system scrapes information from the school website and displays this information in a suitable format. These information types are encapsulated in Adapter classes, whose naming scheme come</w:t>
+        <w:t xml:space="preserve">Our system scrapes </w:t>
+      </w:r>
+      <w:r>
+        <w:t>i</w:t>
+      </w:r>
+      <w:bookmarkStart w:id="0" w:name="_GoBack"/>
+      <w:bookmarkEnd w:id="0"/>
+      <w:r>
+        <w:t>nformation from the school website and displays this information in a suitable format. These information types are encapsulated in Adapter classes, whose naming scheme come</w:t>
       </w:r>
       <w:r>
         <w:t>s</w:t>
@@ -485,8 +493,6 @@
       <w:r>
         <w:t xml:space="preserve">all of the </w:t>
       </w:r>
-      <w:bookmarkStart w:id="0" w:name="_GoBack"/>
-      <w:bookmarkEnd w:id="0"/>
       <w:r>
         <w:t>various views the user of the application would see.</w:t>
       </w:r>

</xml_diff>